<commit_message>
Updated Naming Convention Guide
</commit_message>
<xml_diff>
--- a/Naming Convention Guide.docx
+++ b/Naming Convention Guide.docx
@@ -25,7 +25,10 @@
     <w:p/>
     <w:p>
       <w:r>
-        <w:t>Goals of new naming conventions:</w:t>
+        <w:t>Updates</w:t>
+      </w:r>
+      <w:r>
+        <w:t>:</w:t>
       </w:r>
     </w:p>
     <w:p>
@@ -63,7 +66,25 @@
         </w:numPr>
       </w:pPr>
       <w:r>
-        <w:t xml:space="preserve">Now have </w:t>
+        <w:t>N</w:t>
+      </w:r>
+      <w:r>
+        <w:t>e</w:t>
+      </w:r>
+      <w:r>
+        <w:t>w</w:t>
+      </w:r>
+      <w:r>
+        <w:t xml:space="preserve"> System</w:t>
+      </w:r>
+      <w:r>
+        <w:t xml:space="preserve"> ha</w:t>
+      </w:r>
+      <w:r>
+        <w:t>s</w:t>
+      </w:r>
+      <w:r>
+        <w:t xml:space="preserve"> </w:t>
       </w:r>
       <w:proofErr w:type="gramStart"/>
       <w:r>
@@ -99,6 +120,28 @@
       </w:pPr>
       <w:r>
         <w:t>Separating Assembly, Part, Drawing and Simulation numbers for easier integration into full car cad</w:t>
+      </w:r>
+      <w:r>
+        <w:t xml:space="preserve"> (See “Part Numbering Method”)</w:t>
+      </w:r>
+    </w:p>
+    <w:p>
+      <w:pPr>
+        <w:numPr>
+          <w:ilvl w:val="0"/>
+          <w:numId w:val="1"/>
+        </w:numPr>
+      </w:pPr>
+      <w:r>
+        <w:t xml:space="preserve">Adding Electrical cad folder for electrical harness cad and any other electrical components (boards, sensors, </w:t>
+      </w:r>
+      <w:proofErr w:type="spellStart"/>
+      <w:r>
+        <w:t>etc</w:t>
+      </w:r>
+      <w:proofErr w:type="spellEnd"/>
+      <w:r>
+        <w:t>) required to be modeled this year</w:t>
       </w:r>
       <w:r>
         <w:br/>
@@ -401,7 +444,6 @@
     <w:p/>
     <w:p>
       <w:r>
-        <w:lastRenderedPageBreak/>
         <w:t>2000 - cad workshop</w:t>
       </w:r>
       <w:r>
@@ -594,23 +636,25 @@
       </w:r>
     </w:p>
     <w:p>
+      <w:pPr>
+        <w:ind w:firstLine="720"/>
+      </w:pPr>
       <w:r>
         <w:t>2700 - Electrical</w:t>
       </w:r>
     </w:p>
     <w:p>
-      <w:r>
-        <w:t>2900 - Other</w:t>
-      </w:r>
-    </w:p>
-    <w:p>
-      <w:r>
-        <w:t>3000 - cad archive</w:t>
-      </w:r>
-    </w:p>
-    <w:p>
-      <w:r>
-        <w:t>4000 - aero design</w:t>
+      <w:pPr>
+        <w:ind w:firstLine="720"/>
+      </w:pPr>
+      <w:r>
+        <w:t xml:space="preserve">2900 </w:t>
+      </w:r>
+      <w:r>
+        <w:t>–</w:t>
+      </w:r>
+      <w:r>
+        <w:t xml:space="preserve"> Other</w:t>
       </w:r>
     </w:p>
     <w:p/>
@@ -688,15 +732,33 @@
       </w:r>
       <w:r>
         <w:br/>
-        <w:t>Versions = 24A, 24</w:t>
+        <w:t>Versions = 24A, 24B,</w:t>
+      </w:r>
+      <w:r>
+        <w:t xml:space="preserve"> </w:t>
+      </w:r>
+      <w:r>
+        <w:t>…</w:t>
+      </w:r>
+      <w:r>
+        <w:t xml:space="preserve"> </w:t>
+      </w:r>
+      <w:r>
+        <w:t xml:space="preserve">24Z (If more than 26 versions are needed, move to </w:t>
       </w:r>
       <w:proofErr w:type="gramStart"/>
       <w:r>
-        <w:t>B,…</w:t>
+        <w:t>AA,AB</w:t>
       </w:r>
       <w:proofErr w:type="gramEnd"/>
       <w:r>
-        <w:t xml:space="preserve"> 24Z (If more than 26 versions are needed, move to AA,AB, … ZZ)</w:t>
+        <w:t>, …</w:t>
+      </w:r>
+      <w:r>
+        <w:t xml:space="preserve"> </w:t>
+      </w:r>
+      <w:r>
+        <w:t>ZZ)</w:t>
       </w:r>
     </w:p>
     <w:sectPr>

</xml_diff>

<commit_message>
Updating Naming Convention Guide
</commit_message>
<xml_diff>
--- a/Naming Convention Guide.docx
+++ b/Naming Convention Guide.docx
@@ -25,10 +25,7 @@
     <w:p/>
     <w:p>
       <w:r>
-        <w:t>Updates</w:t>
-      </w:r>
-      <w:r>
-        <w:t>:</w:t>
+        <w:t>Updates:</w:t>
       </w:r>
     </w:p>
     <w:p>
@@ -722,13 +719,22 @@
     </w:p>
     <w:p>
       <w:r>
-        <w:t>2000-2999 = Drawings</w:t>
+        <w:t xml:space="preserve">2000-2999 = </w:t>
+      </w:r>
+      <w:r>
+        <w:t xml:space="preserve">Part </w:t>
+      </w:r>
+      <w:r>
+        <w:t>Drawings</w:t>
       </w:r>
     </w:p>
     <w:p>
       <w:r>
         <w:tab/>
         <w:t>2000 = High level assembly drawing</w:t>
+      </w:r>
+      <w:r>
+        <w:t xml:space="preserve"> (only one assembly drawing per project)</w:t>
       </w:r>
       <w:r>
         <w:br/>
@@ -744,15 +750,13 @@
         <w:t xml:space="preserve"> </w:t>
       </w:r>
       <w:r>
-        <w:t xml:space="preserve">24Z (If more than 26 versions are needed, move to </w:t>
-      </w:r>
-      <w:proofErr w:type="gramStart"/>
-      <w:r>
-        <w:t>AA,AB</w:t>
-      </w:r>
-      <w:proofErr w:type="gramEnd"/>
-      <w:r>
-        <w:t>, …</w:t>
+        <w:t>24Z (If more than 26 versions are needed, move to AA,</w:t>
+      </w:r>
+      <w:r>
+        <w:t xml:space="preserve"> </w:t>
+      </w:r>
+      <w:r>
+        <w:t>AB, …</w:t>
       </w:r>
       <w:r>
         <w:t xml:space="preserve"> </w:t>

</xml_diff>

<commit_message>
Update Naming Convention Guide.docx
</commit_message>
<xml_diff>
--- a/Naming Convention Guide.docx
+++ b/Naming Convention Guide.docx
@@ -63,25 +63,7 @@
         </w:numPr>
       </w:pPr>
       <w:r>
-        <w:t>N</w:t>
-      </w:r>
-      <w:r>
-        <w:t>e</w:t>
-      </w:r>
-      <w:r>
-        <w:t>w</w:t>
-      </w:r>
-      <w:r>
-        <w:t xml:space="preserve"> System</w:t>
-      </w:r>
-      <w:r>
-        <w:t xml:space="preserve"> ha</w:t>
-      </w:r>
-      <w:r>
-        <w:t>s</w:t>
-      </w:r>
-      <w:r>
-        <w:t xml:space="preserve"> </w:t>
+        <w:t xml:space="preserve">New System has </w:t>
       </w:r>
       <w:proofErr w:type="gramStart"/>
       <w:r>
@@ -116,10 +98,7 @@
         </w:numPr>
       </w:pPr>
       <w:r>
-        <w:t>Separating Assembly, Part, Drawing and Simulation numbers for easier integration into full car cad</w:t>
-      </w:r>
-      <w:r>
-        <w:t xml:space="preserve"> (See “Part Numbering Method”)</w:t>
+        <w:t>Separating Assembly, Part, Drawing and Simulation numbers for easier integration into full car cad (See “Part Numbering Method”)</w:t>
       </w:r>
     </w:p>
     <w:p>
@@ -226,10 +205,7 @@
     </w:p>
     <w:p>
       <w:r>
-        <w:t>1000 - active cad</w:t>
-      </w:r>
-      <w:r>
-        <w:t xml:space="preserve"> 224 (or future years)</w:t>
+        <w:t>1000 - active cad 224 (or future years)</w:t>
       </w:r>
     </w:p>
     <w:p>
@@ -441,10 +417,7 @@
     <w:p/>
     <w:p>
       <w:r>
-        <w:t>2000 - cad workshop</w:t>
-      </w:r>
-      <w:r>
-        <w:t xml:space="preserve"> 224 (or future years)</w:t>
+        <w:t>2000 - cad workshop 224 (or future years)</w:t>
       </w:r>
     </w:p>
     <w:p>
@@ -491,7 +464,7 @@
       </w:r>
       <w:r>
         <w:tab/>
-        <w:t>2101 - Front wing</w:t>
+        <w:t>2101 - Front Wing</w:t>
       </w:r>
     </w:p>
     <w:p>
@@ -530,7 +503,16 @@
       </w:r>
       <w:r>
         <w:tab/>
-        <w:t xml:space="preserve">2102 - Nosecone and </w:t>
+        <w:t>2102 – Rear Wing</w:t>
+      </w:r>
+    </w:p>
+    <w:p>
+      <w:r>
+        <w:tab/>
+      </w:r>
+      <w:r>
+        <w:tab/>
+        <w:t xml:space="preserve">2103 - Nosecone and </w:t>
       </w:r>
       <w:proofErr w:type="spellStart"/>
       <w:r>
@@ -544,48 +526,34 @@
       </w:r>
       <w:r>
         <w:tab/>
-        <w:t>2103 - Undertray</w:t>
-      </w:r>
-    </w:p>
-    <w:p>
-      <w:r>
-        <w:tab/>
-      </w:r>
-      <w:r>
-        <w:tab/>
-        <w:t>2104 - Sidepods</w:t>
-      </w:r>
-    </w:p>
-    <w:p>
-      <w:r>
-        <w:tab/>
-      </w:r>
-      <w:r>
-        <w:tab/>
-        <w:t xml:space="preserve">2105 - </w:t>
-      </w:r>
-      <w:proofErr w:type="spellStart"/>
-      <w:r>
-        <w:t>Sidewing</w:t>
-      </w:r>
-      <w:proofErr w:type="spellEnd"/>
-    </w:p>
-    <w:p>
-      <w:r>
-        <w:tab/>
-      </w:r>
-      <w:r>
-        <w:tab/>
-        <w:t>2106 - Headrest cowling</w:t>
-      </w:r>
-    </w:p>
-    <w:p>
-      <w:r>
-        <w:tab/>
-      </w:r>
-      <w:r>
-        <w:tab/>
-        <w:t>2107 - Rear Wing</w:t>
+        <w:t>2104 - Undertray</w:t>
+      </w:r>
+    </w:p>
+    <w:p>
+      <w:r>
+        <w:tab/>
+      </w:r>
+      <w:r>
+        <w:tab/>
+        <w:t>2105 - Sidepods</w:t>
+      </w:r>
+    </w:p>
+    <w:p>
+      <w:r>
+        <w:tab/>
+      </w:r>
+      <w:r>
+        <w:tab/>
+        <w:t>2106 - Wing Elements</w:t>
+      </w:r>
+    </w:p>
+    <w:p>
+      <w:r>
+        <w:tab/>
+      </w:r>
+      <w:r>
+        <w:tab/>
+        <w:t xml:space="preserve">2107 - </w:t>
       </w:r>
     </w:p>
     <w:p>
@@ -596,11 +564,6 @@
         <w:tab/>
         <w:t xml:space="preserve">2108 - </w:t>
       </w:r>
-      <w:proofErr w:type="spellStart"/>
-      <w:r>
-        <w:t>Encaps</w:t>
-      </w:r>
-      <w:proofErr w:type="spellEnd"/>
     </w:p>
     <w:p>
       <w:r>
@@ -645,13 +608,7 @@
         <w:ind w:firstLine="720"/>
       </w:pPr>
       <w:r>
-        <w:t xml:space="preserve">2900 </w:t>
-      </w:r>
-      <w:r>
-        <w:t>–</w:t>
-      </w:r>
-      <w:r>
-        <w:t xml:space="preserve"> Other</w:t>
+        <w:t>2900 – Other</w:t>
       </w:r>
     </w:p>
     <w:p/>
@@ -719,52 +676,20 @@
     </w:p>
     <w:p>
       <w:r>
-        <w:t xml:space="preserve">2000-2999 = </w:t>
-      </w:r>
-      <w:r>
-        <w:t xml:space="preserve">Part </w:t>
-      </w:r>
-      <w:r>
-        <w:t>Drawings</w:t>
-      </w:r>
-    </w:p>
-    <w:p>
-      <w:r>
-        <w:tab/>
-        <w:t>2000 = High level assembly drawing</w:t>
-      </w:r>
-      <w:r>
-        <w:t xml:space="preserve"> (only one assembly drawing per project)</w:t>
+        <w:t>2000-2999 = Part Drawings</w:t>
+      </w:r>
+    </w:p>
+    <w:p>
+      <w:r>
+        <w:tab/>
+        <w:t>2000 = High level assembly drawing (only one assembly drawing per project)</w:t>
       </w:r>
       <w:r>
         <w:br/>
-        <w:t>Versions = 24A, 24B,</w:t>
-      </w:r>
-      <w:r>
-        <w:t xml:space="preserve"> </w:t>
-      </w:r>
-      <w:r>
-        <w:t>…</w:t>
-      </w:r>
-      <w:r>
-        <w:t xml:space="preserve"> </w:t>
-      </w:r>
-      <w:r>
-        <w:t>24Z (If more than 26 versions are needed, move to AA,</w:t>
-      </w:r>
-      <w:r>
-        <w:t xml:space="preserve"> </w:t>
-      </w:r>
-      <w:r>
-        <w:t>AB, …</w:t>
-      </w:r>
-      <w:r>
-        <w:t xml:space="preserve"> </w:t>
-      </w:r>
-      <w:r>
-        <w:t>ZZ)</w:t>
-      </w:r>
-    </w:p>
+        <w:t>Versions = 24A, 24B, … 24Z (If more than 26 versions are needed, move to AA, AB, … ZZ)</w:t>
+      </w:r>
+    </w:p>
+    <w:p/>
     <w:sectPr>
       <w:pgSz w:w="12240" w:h="15840"/>
       <w:pgMar w:top="1440" w:right="1440" w:bottom="1440" w:left="1440" w:header="720" w:footer="720" w:gutter="0"/>

</xml_diff>